<commit_message>
- Fix Debugs - Added more Reactivity
</commit_message>
<xml_diff>
--- a/src/main/resources/certificates/Guiwan/BARANGAY-CERTIFICATE.docx
+++ b/src/main/resources/certificates/Guiwan/BARANGAY-CERTIFICATE.docx
@@ -979,8 +979,7 @@
         </w:rPr>
         <w:t xml:space="preserve">, born on </w:t>
       </w:r>
-      <w:bookmarkStart w:id="2" w:name="DateOfBirth"/>
-      <w:bookmarkStart w:id="3" w:name="birthDate"/>
+      <w:bookmarkStart w:id="2" w:name="birthDate"/>
       <w:r>
         <w:rPr>
           <w:rFonts w:asciiTheme="majorBidi" w:hAnsiTheme="majorBidi" w:cstheme="majorBidi"/>
@@ -988,168 +987,167 @@
         <w:t>December 28, 1956</w:t>
       </w:r>
       <w:bookmarkEnd w:id="2"/>
+      <w:r>
+        <w:rPr>
+          <w:rFonts w:asciiTheme="majorBidi" w:hAnsiTheme="majorBidi" w:cstheme="majorBidi"/>
+        </w:rPr>
+        <w:t xml:space="preserve">, </w:t>
+      </w:r>
+      <w:bookmarkStart w:id="3" w:name="civilStatus"/>
+      <w:r>
+        <w:rPr>
+          <w:rFonts w:asciiTheme="majorBidi" w:hAnsiTheme="majorBidi" w:cstheme="majorBidi"/>
+        </w:rPr>
+        <w:t>single/married/ widow</w:t>
+      </w:r>
       <w:bookmarkEnd w:id="3"/>
       <w:r>
         <w:rPr>
           <w:rFonts w:asciiTheme="majorBidi" w:hAnsiTheme="majorBidi" w:cstheme="majorBidi"/>
         </w:rPr>
-        <w:t xml:space="preserve">, </w:t>
-      </w:r>
-      <w:bookmarkStart w:id="4" w:name="Status"/>
-      <w:bookmarkStart w:id="5" w:name="civilStatus"/>
-      <w:r>
-        <w:rPr>
-          <w:rFonts w:asciiTheme="majorBidi" w:hAnsiTheme="majorBidi" w:cstheme="majorBidi"/>
-        </w:rPr>
-        <w:t>single/married/ widow</w:t>
-      </w:r>
+        <w:t xml:space="preserve">, Filipino, and a </w:t>
+      </w:r>
+      <w:proofErr w:type="spellStart"/>
+      <w:r>
+        <w:rPr>
+          <w:rFonts w:asciiTheme="majorBidi" w:hAnsiTheme="majorBidi" w:cstheme="majorBidi"/>
+        </w:rPr>
+        <w:t>bonafied</w:t>
+      </w:r>
+      <w:proofErr w:type="spellEnd"/>
+      <w:r>
+        <w:rPr>
+          <w:rFonts w:asciiTheme="majorBidi" w:hAnsiTheme="majorBidi" w:cstheme="majorBidi"/>
+        </w:rPr>
+        <w:t xml:space="preserve"> resident </w:t>
+      </w:r>
+      <w:proofErr w:type="gramStart"/>
+      <w:r>
+        <w:rPr>
+          <w:rFonts w:asciiTheme="majorBidi" w:hAnsiTheme="majorBidi" w:cstheme="majorBidi"/>
+        </w:rPr>
+        <w:t xml:space="preserve">of </w:t>
+      </w:r>
+      <w:bookmarkStart w:id="4" w:name="address"/>
       <w:bookmarkEnd w:id="4"/>
+      <w:r>
+        <w:rPr>
+          <w:rFonts w:asciiTheme="majorBidi" w:hAnsiTheme="majorBidi" w:cstheme="majorBidi"/>
+        </w:rPr>
+        <w:t>,</w:t>
+      </w:r>
+      <w:proofErr w:type="gramEnd"/>
+      <w:r>
+        <w:rPr>
+          <w:rFonts w:asciiTheme="majorBidi" w:hAnsiTheme="majorBidi" w:cstheme="majorBidi"/>
+        </w:rPr>
+        <w:t xml:space="preserve"> </w:t>
+      </w:r>
+      <w:proofErr w:type="spellStart"/>
+      <w:r>
+        <w:rPr>
+          <w:rFonts w:asciiTheme="majorBidi" w:hAnsiTheme="majorBidi" w:cstheme="majorBidi"/>
+        </w:rPr>
+        <w:t>Guiwan</w:t>
+      </w:r>
+      <w:proofErr w:type="spellEnd"/>
+      <w:r>
+        <w:rPr>
+          <w:rFonts w:asciiTheme="majorBidi" w:hAnsiTheme="majorBidi" w:cstheme="majorBidi"/>
+        </w:rPr>
+        <w:t>, this city, as such the same known to the undersigned as a person with good moral character and a law-abiding citizen with no derogatory record filed before this office as of this date, with Community Tax Certificate (CTC) Number:</w:t>
+      </w:r>
+      <w:r>
+        <w:rPr>
+          <w:rFonts w:asciiTheme="majorBidi" w:hAnsiTheme="majorBidi" w:cstheme="majorBidi"/>
+        </w:rPr>
+        <w:t xml:space="preserve"> </w:t>
+      </w:r>
+      <w:bookmarkStart w:id="5" w:name="ctcNumber"/>
+      <w:r>
+        <w:rPr>
+          <w:rFonts w:asciiTheme="majorBidi" w:hAnsiTheme="majorBidi" w:cstheme="majorBidi"/>
+        </w:rPr>
+        <w:t>_____________</w:t>
+      </w:r>
       <w:bookmarkEnd w:id="5"/>
       <w:r>
         <w:rPr>
           <w:rFonts w:asciiTheme="majorBidi" w:hAnsiTheme="majorBidi" w:cstheme="majorBidi"/>
         </w:rPr>
-        <w:t xml:space="preserve">, Filipino, and a </w:t>
-      </w:r>
-      <w:proofErr w:type="spellStart"/>
-      <w:r>
-        <w:rPr>
-          <w:rFonts w:asciiTheme="majorBidi" w:hAnsiTheme="majorBidi" w:cstheme="majorBidi"/>
-        </w:rPr>
-        <w:t>bonafied</w:t>
-      </w:r>
-      <w:proofErr w:type="spellEnd"/>
-      <w:r>
-        <w:rPr>
-          <w:rFonts w:asciiTheme="majorBidi" w:hAnsiTheme="majorBidi" w:cstheme="majorBidi"/>
-        </w:rPr>
-        <w:t xml:space="preserve"> resident of </w:t>
-      </w:r>
-      <w:bookmarkStart w:id="6" w:name="Address"/>
-      <w:proofErr w:type="spellStart"/>
-      <w:r>
-        <w:rPr>
-          <w:rFonts w:asciiTheme="majorBidi" w:hAnsiTheme="majorBidi" w:cstheme="majorBidi"/>
-        </w:rPr>
-        <w:t>Guiwan</w:t>
-      </w:r>
-      <w:proofErr w:type="spellEnd"/>
-      <w:r>
-        <w:rPr>
-          <w:rFonts w:asciiTheme="majorBidi" w:hAnsiTheme="majorBidi" w:cstheme="majorBidi"/>
-        </w:rPr>
-        <w:t>, this city</w:t>
+        <w:t xml:space="preserve"> </w:t>
+      </w:r>
+      <w:r>
+        <w:rPr>
+          <w:rFonts w:asciiTheme="majorBidi" w:hAnsiTheme="majorBidi" w:cstheme="majorBidi"/>
+        </w:rPr>
+        <w:t>on</w:t>
+      </w:r>
+      <w:r>
+        <w:rPr>
+          <w:rFonts w:asciiTheme="majorBidi" w:hAnsiTheme="majorBidi" w:cstheme="majorBidi"/>
+        </w:rPr>
+        <w:t xml:space="preserve"> </w:t>
+      </w:r>
+      <w:bookmarkStart w:id="6" w:name="dateIssued"/>
+      <w:r>
+        <w:rPr>
+          <w:rFonts w:asciiTheme="majorBidi" w:hAnsiTheme="majorBidi" w:cstheme="majorBidi"/>
+        </w:rPr>
+        <w:t>__________</w:t>
       </w:r>
       <w:bookmarkEnd w:id="6"/>
       <w:r>
         <w:rPr>
           <w:rFonts w:asciiTheme="majorBidi" w:hAnsiTheme="majorBidi" w:cstheme="majorBidi"/>
         </w:rPr>
-        <w:t>, as such the same known to the undersigned as a person with good moral character and a law-abiding citizen with no derogatory record filed before this office as of this date, with Community Tax Certificate (CTC) Number:</w:t>
-      </w:r>
-      <w:r>
-        <w:rPr>
-          <w:rFonts w:asciiTheme="majorBidi" w:hAnsiTheme="majorBidi" w:cstheme="majorBidi"/>
-        </w:rPr>
-        <w:t xml:space="preserve"> </w:t>
-      </w:r>
-      <w:bookmarkStart w:id="7" w:name="ctcNumber"/>
-      <w:r>
-        <w:rPr>
-          <w:rFonts w:asciiTheme="majorBidi" w:hAnsiTheme="majorBidi" w:cstheme="majorBidi"/>
-        </w:rPr>
-        <w:t>_____________</w:t>
+        <w:t xml:space="preserve"> at Zamboanga City.</w:t>
+      </w:r>
+      <w:r>
+        <w:rPr>
+          <w:rFonts w:asciiTheme="majorBidi" w:hAnsiTheme="majorBidi" w:cstheme="majorBidi"/>
+        </w:rPr>
+        <w:t>.</w:t>
+      </w:r>
+    </w:p>
+    <w:p>
+      <w:pPr>
+        <w:jc w:val="both"/>
+        <w:rPr>
+          <w:rFonts w:asciiTheme="majorBidi" w:hAnsiTheme="majorBidi" w:cstheme="majorBidi"/>
+        </w:rPr>
+      </w:pPr>
+      <w:r>
+        <w:rPr>
+          <w:rFonts w:asciiTheme="majorBidi" w:hAnsiTheme="majorBidi" w:cstheme="majorBidi"/>
+        </w:rPr>
+        <w:t xml:space="preserve">This Certification is issued to </w:t>
+      </w:r>
+      <w:bookmarkStart w:id="7" w:name="name2"/>
+      <w:r>
+        <w:rPr>
+          <w:rFonts w:asciiTheme="majorBidi" w:hAnsiTheme="majorBidi" w:cstheme="majorBidi"/>
+          <w:b/>
+          <w:bCs/>
+          <w:u w:val="single"/>
+        </w:rPr>
+        <w:t>Mr. JUAN DELA CRUZ</w:t>
       </w:r>
       <w:bookmarkEnd w:id="7"/>
       <w:r>
         <w:rPr>
           <w:rFonts w:asciiTheme="majorBidi" w:hAnsiTheme="majorBidi" w:cstheme="majorBidi"/>
         </w:rPr>
-        <w:t xml:space="preserve"> </w:t>
-      </w:r>
-      <w:r>
-        <w:rPr>
-          <w:rFonts w:asciiTheme="majorBidi" w:hAnsiTheme="majorBidi" w:cstheme="majorBidi"/>
-        </w:rPr>
-        <w:t>on</w:t>
-      </w:r>
-      <w:r>
-        <w:rPr>
-          <w:rFonts w:asciiTheme="majorBidi" w:hAnsiTheme="majorBidi" w:cstheme="majorBidi"/>
-        </w:rPr>
-        <w:t xml:space="preserve"> </w:t>
-      </w:r>
-      <w:bookmarkStart w:id="8" w:name="dateIssued"/>
-      <w:r>
-        <w:rPr>
-          <w:rFonts w:asciiTheme="majorBidi" w:hAnsiTheme="majorBidi" w:cstheme="majorBidi"/>
-        </w:rPr>
-        <w:t>__________</w:t>
-      </w:r>
-      <w:bookmarkEnd w:id="8"/>
-      <w:r>
-        <w:rPr>
-          <w:rFonts w:asciiTheme="majorBidi" w:hAnsiTheme="majorBidi" w:cstheme="majorBidi"/>
-        </w:rPr>
-        <w:t xml:space="preserve"> at Zamboanga </w:t>
-      </w:r>
-      <w:proofErr w:type="gramStart"/>
-      <w:r>
-        <w:rPr>
-          <w:rFonts w:asciiTheme="majorBidi" w:hAnsiTheme="majorBidi" w:cstheme="majorBidi"/>
-        </w:rPr>
-        <w:t>City.</w:t>
-      </w:r>
-      <w:r>
-        <w:rPr>
-          <w:rFonts w:asciiTheme="majorBidi" w:hAnsiTheme="majorBidi" w:cstheme="majorBidi"/>
-        </w:rPr>
-        <w:t>.</w:t>
-      </w:r>
-      <w:proofErr w:type="gramEnd"/>
-    </w:p>
-    <w:p>
-      <w:pPr>
-        <w:jc w:val="both"/>
-        <w:rPr>
-          <w:rFonts w:asciiTheme="majorBidi" w:hAnsiTheme="majorBidi" w:cstheme="majorBidi"/>
-        </w:rPr>
-      </w:pPr>
-      <w:r>
-        <w:rPr>
-          <w:rFonts w:asciiTheme="majorBidi" w:hAnsiTheme="majorBidi" w:cstheme="majorBidi"/>
-        </w:rPr>
-        <w:t xml:space="preserve">This Certification is issued to </w:t>
-      </w:r>
-      <w:bookmarkStart w:id="9" w:name="name2"/>
-      <w:r>
-        <w:rPr>
-          <w:rFonts w:asciiTheme="majorBidi" w:hAnsiTheme="majorBidi" w:cstheme="majorBidi"/>
-          <w:b/>
-          <w:bCs/>
-          <w:u w:val="single"/>
-        </w:rPr>
-        <w:t>Mr. JUAN DELA CRUZ</w:t>
-      </w:r>
-      <w:bookmarkEnd w:id="9"/>
-      <w:r>
-        <w:rPr>
-          <w:rFonts w:asciiTheme="majorBidi" w:hAnsiTheme="majorBidi" w:cstheme="majorBidi"/>
-        </w:rPr>
         <w:t xml:space="preserve">, upon his/her request in connection with his/her Requirement for </w:t>
       </w:r>
-      <w:bookmarkStart w:id="10" w:name="request"/>
-      <w:bookmarkStart w:id="11" w:name="purpose"/>
-      <w:r>
-        <w:rPr>
-          <w:rFonts w:asciiTheme="majorBidi" w:hAnsiTheme="majorBidi" w:cstheme="majorBidi"/>
-          <w:b/>
-          <w:bCs/>
-        </w:rPr>
-        <w:t>SENIOR CITIZEN ID Application</w:t>
-      </w:r>
-      <w:bookmarkEnd w:id="10"/>
-      <w:bookmarkEnd w:id="11"/>
+      <w:r>
+        <w:rPr>
+          <w:rFonts w:asciiTheme="majorBidi" w:hAnsiTheme="majorBidi" w:cstheme="majorBidi"/>
+          <w:b/>
+          <w:bCs/>
+        </w:rPr>
+        <w:t>_________</w:t>
+      </w:r>
       <w:r>
         <w:rPr>
           <w:rFonts w:asciiTheme="majorBidi" w:hAnsiTheme="majorBidi" w:cstheme="majorBidi"/>
@@ -1171,14 +1169,14 @@
         <w:tab/>
         <w:t xml:space="preserve">Issued this </w:t>
       </w:r>
-      <w:bookmarkStart w:id="12" w:name="dateIssued2"/>
+      <w:bookmarkStart w:id="8" w:name="dateIssued2"/>
       <w:r>
         <w:rPr>
           <w:rFonts w:asciiTheme="majorBidi" w:hAnsiTheme="majorBidi" w:cstheme="majorBidi"/>
         </w:rPr>
         <w:t>4th day of November, 2021</w:t>
       </w:r>
-      <w:bookmarkEnd w:id="12"/>
+      <w:bookmarkEnd w:id="8"/>
       <w:r>
         <w:rPr>
           <w:rFonts w:asciiTheme="majorBidi" w:hAnsiTheme="majorBidi" w:cstheme="majorBidi"/>

</xml_diff>